<commit_message>
Changed table of contents
</commit_message>
<xml_diff>
--- a/Comparison.docx
+++ b/Comparison.docx
@@ -846,7 +846,6 @@
           <w:rFonts w:ascii="Times New Roman" w:hAnsi="Times New Roman"/>
           <w:noProof/>
           <w:sz w:val="32"/>
-          <w:szCs w:val="32"/>
         </w:rPr>
       </w:pPr>
       <w:r>
@@ -858,7 +857,7 @@
       <w:r>
         <w:fldChar w:fldCharType="separate"/>
       </w:r>
-      <w:hyperlink w:anchor="_Toc87331522" w:history="1">
+      <w:hyperlink w:anchor="_Toc87396537" w:history="1">
         <w:r>
           <w:rPr>
             <w:rStyle w:val="a5"/>
@@ -866,7 +865,6 @@
             <w:b/>
             <w:noProof/>
             <w:sz w:val="32"/>
-            <w:szCs w:val="32"/>
           </w:rPr>
           <w:t>Введение</w:t>
         </w:r>
@@ -876,7 +874,6 @@
             <w:noProof/>
             <w:webHidden/>
             <w:sz w:val="32"/>
-            <w:szCs w:val="32"/>
           </w:rPr>
           <w:tab/>
         </w:r>
@@ -886,7 +883,6 @@
             <w:noProof/>
             <w:webHidden/>
             <w:sz w:val="32"/>
-            <w:szCs w:val="32"/>
           </w:rPr>
           <w:fldChar w:fldCharType="begin"/>
         </w:r>
@@ -896,9 +892,8 @@
             <w:noProof/>
             <w:webHidden/>
             <w:sz w:val="32"/>
-            <w:szCs w:val="32"/>
           </w:rPr>
-          <w:instrText xml:space="preserve"> PAGEREF _Toc87331522 \h </w:instrText>
+          <w:instrText xml:space="preserve"> PAGEREF _Toc87396537 \h </w:instrText>
         </w:r>
         <w:r>
           <w:rPr>
@@ -906,7 +901,6 @@
             <w:noProof/>
             <w:webHidden/>
             <w:sz w:val="32"/>
-            <w:szCs w:val="32"/>
           </w:rPr>
         </w:r>
         <w:r>
@@ -915,7 +909,6 @@
             <w:noProof/>
             <w:webHidden/>
             <w:sz w:val="32"/>
-            <w:szCs w:val="32"/>
           </w:rPr>
           <w:fldChar w:fldCharType="separate"/>
         </w:r>
@@ -925,7 +918,6 @@
             <w:noProof/>
             <w:webHidden/>
             <w:sz w:val="32"/>
-            <w:szCs w:val="32"/>
           </w:rPr>
           <w:t>2</w:t>
         </w:r>
@@ -935,7 +927,6 @@
             <w:noProof/>
             <w:webHidden/>
             <w:sz w:val="32"/>
-            <w:szCs w:val="32"/>
           </w:rPr>
           <w:fldChar w:fldCharType="end"/>
         </w:r>
@@ -948,10 +939,9 @@
           <w:rFonts w:ascii="Times New Roman" w:hAnsi="Times New Roman"/>
           <w:noProof/>
           <w:sz w:val="32"/>
-          <w:szCs w:val="32"/>
-        </w:rPr>
-      </w:pPr>
-      <w:hyperlink w:anchor="_Toc87331523" w:history="1">
+        </w:rPr>
+      </w:pPr>
+      <w:hyperlink w:anchor="_Toc87396538" w:history="1">
         <w:r>
           <w:rPr>
             <w:rStyle w:val="a5"/>
@@ -959,7 +949,6 @@
             <w:b/>
             <w:noProof/>
             <w:sz w:val="32"/>
-            <w:szCs w:val="32"/>
           </w:rPr>
           <w:t>Описание структуры</w:t>
         </w:r>
@@ -969,7 +958,6 @@
             <w:noProof/>
             <w:webHidden/>
             <w:sz w:val="32"/>
-            <w:szCs w:val="32"/>
           </w:rPr>
           <w:tab/>
         </w:r>
@@ -979,7 +967,6 @@
             <w:noProof/>
             <w:webHidden/>
             <w:sz w:val="32"/>
-            <w:szCs w:val="32"/>
           </w:rPr>
           <w:fldChar w:fldCharType="begin"/>
         </w:r>
@@ -989,9 +976,8 @@
             <w:noProof/>
             <w:webHidden/>
             <w:sz w:val="32"/>
-            <w:szCs w:val="32"/>
           </w:rPr>
-          <w:instrText xml:space="preserve"> PAGEREF _Toc87331523 \h </w:instrText>
+          <w:instrText xml:space="preserve"> PAGEREF _Toc87396538 \h </w:instrText>
         </w:r>
         <w:r>
           <w:rPr>
@@ -999,7 +985,6 @@
             <w:noProof/>
             <w:webHidden/>
             <w:sz w:val="32"/>
-            <w:szCs w:val="32"/>
           </w:rPr>
         </w:r>
         <w:r>
@@ -1008,7 +993,6 @@
             <w:noProof/>
             <w:webHidden/>
             <w:sz w:val="32"/>
-            <w:szCs w:val="32"/>
           </w:rPr>
           <w:fldChar w:fldCharType="separate"/>
         </w:r>
@@ -1018,7 +1002,6 @@
             <w:noProof/>
             <w:webHidden/>
             <w:sz w:val="32"/>
-            <w:szCs w:val="32"/>
           </w:rPr>
           <w:t>3</w:t>
         </w:r>
@@ -1028,7 +1011,6 @@
             <w:noProof/>
             <w:webHidden/>
             <w:sz w:val="32"/>
-            <w:szCs w:val="32"/>
           </w:rPr>
           <w:fldChar w:fldCharType="end"/>
         </w:r>
@@ -1041,10 +1023,9 @@
           <w:rFonts w:ascii="Times New Roman" w:hAnsi="Times New Roman"/>
           <w:noProof/>
           <w:sz w:val="32"/>
-          <w:szCs w:val="32"/>
-        </w:rPr>
-      </w:pPr>
-      <w:hyperlink w:anchor="_Toc87331524" w:history="1">
+        </w:rPr>
+      </w:pPr>
+      <w:hyperlink w:anchor="_Toc87396539" w:history="1">
         <w:r>
           <w:rPr>
             <w:rStyle w:val="a5"/>
@@ -1052,7 +1033,6 @@
             <w:b/>
             <w:noProof/>
             <w:sz w:val="32"/>
-            <w:szCs w:val="32"/>
           </w:rPr>
           <w:t>Основные операции над структурой</w:t>
         </w:r>
@@ -1062,7 +1042,6 @@
             <w:noProof/>
             <w:webHidden/>
             <w:sz w:val="32"/>
-            <w:szCs w:val="32"/>
           </w:rPr>
           <w:tab/>
         </w:r>
@@ -1072,7 +1051,6 @@
             <w:noProof/>
             <w:webHidden/>
             <w:sz w:val="32"/>
-            <w:szCs w:val="32"/>
           </w:rPr>
           <w:fldChar w:fldCharType="begin"/>
         </w:r>
@@ -1082,9 +1060,8 @@
             <w:noProof/>
             <w:webHidden/>
             <w:sz w:val="32"/>
-            <w:szCs w:val="32"/>
           </w:rPr>
-          <w:instrText xml:space="preserve"> PAGEREF _Toc87331524 \h </w:instrText>
+          <w:instrText xml:space="preserve"> PAGEREF _Toc87396539 \h </w:instrText>
         </w:r>
         <w:r>
           <w:rPr>
@@ -1092,7 +1069,6 @@
             <w:noProof/>
             <w:webHidden/>
             <w:sz w:val="32"/>
-            <w:szCs w:val="32"/>
           </w:rPr>
         </w:r>
         <w:r>
@@ -1101,7 +1077,6 @@
             <w:noProof/>
             <w:webHidden/>
             <w:sz w:val="32"/>
-            <w:szCs w:val="32"/>
           </w:rPr>
           <w:fldChar w:fldCharType="separate"/>
         </w:r>
@@ -1111,7 +1086,6 @@
             <w:noProof/>
             <w:webHidden/>
             <w:sz w:val="32"/>
-            <w:szCs w:val="32"/>
           </w:rPr>
           <w:t>4</w:t>
         </w:r>
@@ -1121,7 +1095,6 @@
             <w:noProof/>
             <w:webHidden/>
             <w:sz w:val="32"/>
-            <w:szCs w:val="32"/>
           </w:rPr>
           <w:fldChar w:fldCharType="end"/>
         </w:r>
@@ -1134,10 +1107,9 @@
           <w:rFonts w:ascii="Times New Roman" w:hAnsi="Times New Roman"/>
           <w:noProof/>
           <w:sz w:val="32"/>
-          <w:szCs w:val="32"/>
-        </w:rPr>
-      </w:pPr>
-      <w:hyperlink w:anchor="_Toc87331525" w:history="1">
+        </w:rPr>
+      </w:pPr>
+      <w:hyperlink w:anchor="_Toc87396540" w:history="1">
         <w:r>
           <w:rPr>
             <w:rStyle w:val="a5"/>
@@ -1145,7 +1117,6 @@
             <w:b/>
             <w:noProof/>
             <w:sz w:val="32"/>
-            <w:szCs w:val="32"/>
           </w:rPr>
           <w:t>Сравнение структуры АА-</w:t>
         </w:r>
@@ -1156,7 +1127,6 @@
             <w:b/>
             <w:noProof/>
             <w:sz w:val="32"/>
-            <w:szCs w:val="32"/>
             <w:lang w:val="en-US"/>
           </w:rPr>
           <w:t>tree</w:t>
@@ -1168,7 +1138,6 @@
             <w:b/>
             <w:noProof/>
             <w:sz w:val="32"/>
-            <w:szCs w:val="32"/>
           </w:rPr>
           <w:t xml:space="preserve"> и </w:t>
         </w:r>
@@ -1179,7 +1148,6 @@
             <w:b/>
             <w:noProof/>
             <w:sz w:val="32"/>
-            <w:szCs w:val="32"/>
             <w:lang w:val="en-US"/>
           </w:rPr>
           <w:t>RB</w:t>
@@ -1191,7 +1159,6 @@
             <w:b/>
             <w:noProof/>
             <w:sz w:val="32"/>
-            <w:szCs w:val="32"/>
           </w:rPr>
           <w:t>-</w:t>
         </w:r>
@@ -1202,7 +1169,6 @@
             <w:b/>
             <w:noProof/>
             <w:sz w:val="32"/>
-            <w:szCs w:val="32"/>
             <w:lang w:val="en-US"/>
           </w:rPr>
           <w:t>tree</w:t>
@@ -1213,7 +1179,6 @@
             <w:noProof/>
             <w:webHidden/>
             <w:sz w:val="32"/>
-            <w:szCs w:val="32"/>
           </w:rPr>
           <w:tab/>
         </w:r>
@@ -1223,7 +1188,6 @@
             <w:noProof/>
             <w:webHidden/>
             <w:sz w:val="32"/>
-            <w:szCs w:val="32"/>
           </w:rPr>
           <w:fldChar w:fldCharType="begin"/>
         </w:r>
@@ -1233,9 +1197,8 @@
             <w:noProof/>
             <w:webHidden/>
             <w:sz w:val="32"/>
-            <w:szCs w:val="32"/>
           </w:rPr>
-          <w:instrText xml:space="preserve"> PAGEREF _Toc87331525 \h </w:instrText>
+          <w:instrText xml:space="preserve"> PAGEREF _Toc87396540 \h </w:instrText>
         </w:r>
         <w:r>
           <w:rPr>
@@ -1243,7 +1206,6 @@
             <w:noProof/>
             <w:webHidden/>
             <w:sz w:val="32"/>
-            <w:szCs w:val="32"/>
           </w:rPr>
         </w:r>
         <w:r>
@@ -1252,7 +1214,6 @@
             <w:noProof/>
             <w:webHidden/>
             <w:sz w:val="32"/>
-            <w:szCs w:val="32"/>
           </w:rPr>
           <w:fldChar w:fldCharType="separate"/>
         </w:r>
@@ -1262,7 +1223,6 @@
             <w:noProof/>
             <w:webHidden/>
             <w:sz w:val="32"/>
-            <w:szCs w:val="32"/>
           </w:rPr>
           <w:t>11</w:t>
         </w:r>
@@ -1272,7 +1232,6 @@
             <w:noProof/>
             <w:webHidden/>
             <w:sz w:val="32"/>
-            <w:szCs w:val="32"/>
           </w:rPr>
           <w:fldChar w:fldCharType="end"/>
         </w:r>
@@ -1285,10 +1244,9 @@
           <w:rFonts w:ascii="Times New Roman" w:hAnsi="Times New Roman"/>
           <w:noProof/>
           <w:sz w:val="32"/>
-          <w:szCs w:val="32"/>
-        </w:rPr>
-      </w:pPr>
-      <w:hyperlink w:anchor="_Toc87331526" w:history="1">
+        </w:rPr>
+      </w:pPr>
+      <w:hyperlink w:anchor="_Toc87396541" w:history="1">
         <w:r>
           <w:rPr>
             <w:rStyle w:val="a5"/>
@@ -1296,7 +1254,6 @@
             <w:b/>
             <w:noProof/>
             <w:sz w:val="32"/>
-            <w:szCs w:val="32"/>
           </w:rPr>
           <w:t>Эффективность</w:t>
         </w:r>
@@ -1306,7 +1263,6 @@
             <w:noProof/>
             <w:webHidden/>
             <w:sz w:val="32"/>
-            <w:szCs w:val="32"/>
           </w:rPr>
           <w:tab/>
         </w:r>
@@ -1316,7 +1272,6 @@
             <w:noProof/>
             <w:webHidden/>
             <w:sz w:val="32"/>
-            <w:szCs w:val="32"/>
           </w:rPr>
           <w:fldChar w:fldCharType="begin"/>
         </w:r>
@@ -1326,9 +1281,8 @@
             <w:noProof/>
             <w:webHidden/>
             <w:sz w:val="32"/>
-            <w:szCs w:val="32"/>
           </w:rPr>
-          <w:instrText xml:space="preserve"> PAGEREF _Toc87331526 \h </w:instrText>
+          <w:instrText xml:space="preserve"> PAGEREF _Toc87396541 \h </w:instrText>
         </w:r>
         <w:r>
           <w:rPr>
@@ -1336,7 +1290,6 @@
             <w:noProof/>
             <w:webHidden/>
             <w:sz w:val="32"/>
-            <w:szCs w:val="32"/>
           </w:rPr>
         </w:r>
         <w:r>
@@ -1345,7 +1298,6 @@
             <w:noProof/>
             <w:webHidden/>
             <w:sz w:val="32"/>
-            <w:szCs w:val="32"/>
           </w:rPr>
           <w:fldChar w:fldCharType="separate"/>
         </w:r>
@@ -1355,7 +1307,6 @@
             <w:noProof/>
             <w:webHidden/>
             <w:sz w:val="32"/>
-            <w:szCs w:val="32"/>
           </w:rPr>
           <w:t>13</w:t>
         </w:r>
@@ -1365,7 +1316,6 @@
             <w:noProof/>
             <w:webHidden/>
             <w:sz w:val="32"/>
-            <w:szCs w:val="32"/>
           </w:rPr>
           <w:fldChar w:fldCharType="end"/>
         </w:r>
@@ -1378,10 +1328,9 @@
           <w:rFonts w:ascii="Times New Roman" w:hAnsi="Times New Roman"/>
           <w:noProof/>
           <w:sz w:val="32"/>
-          <w:szCs w:val="32"/>
-        </w:rPr>
-      </w:pPr>
-      <w:hyperlink w:anchor="_Toc87331527" w:history="1">
+        </w:rPr>
+      </w:pPr>
+      <w:hyperlink w:anchor="_Toc87396542" w:history="1">
         <w:r>
           <w:rPr>
             <w:rStyle w:val="a5"/>
@@ -1389,7 +1338,164 @@
             <w:b/>
             <w:noProof/>
             <w:sz w:val="32"/>
-            <w:szCs w:val="32"/>
+          </w:rPr>
+          <w:t xml:space="preserve">Экспериментальное сравнение сложности операций </w:t>
+        </w:r>
+        <w:r>
+          <w:rPr>
+            <w:rStyle w:val="a5"/>
+            <w:rFonts w:ascii="Times New Roman" w:hAnsi="Times New Roman"/>
+            <w:b/>
+            <w:noProof/>
+            <w:sz w:val="32"/>
+            <w:lang w:val="en-US"/>
+          </w:rPr>
+          <w:t>RB</w:t>
+        </w:r>
+        <w:r>
+          <w:rPr>
+            <w:rStyle w:val="a5"/>
+            <w:rFonts w:ascii="Times New Roman" w:hAnsi="Times New Roman"/>
+            <w:b/>
+            <w:noProof/>
+            <w:sz w:val="32"/>
+          </w:rPr>
+          <w:t>-</w:t>
+        </w:r>
+        <w:r>
+          <w:rPr>
+            <w:rStyle w:val="a5"/>
+            <w:rFonts w:ascii="Times New Roman" w:hAnsi="Times New Roman"/>
+            <w:b/>
+            <w:noProof/>
+            <w:sz w:val="32"/>
+            <w:lang w:val="en-US"/>
+          </w:rPr>
+          <w:t>tree</w:t>
+        </w:r>
+        <w:r>
+          <w:rPr>
+            <w:rStyle w:val="a5"/>
+            <w:rFonts w:ascii="Times New Roman" w:hAnsi="Times New Roman"/>
+            <w:b/>
+            <w:noProof/>
+            <w:sz w:val="32"/>
+          </w:rPr>
+          <w:t xml:space="preserve"> и </w:t>
+        </w:r>
+        <w:r>
+          <w:rPr>
+            <w:rStyle w:val="a5"/>
+            <w:rFonts w:ascii="Times New Roman" w:hAnsi="Times New Roman"/>
+            <w:b/>
+            <w:noProof/>
+            <w:sz w:val="32"/>
+            <w:lang w:val="en-US"/>
+          </w:rPr>
+          <w:t>AA</w:t>
+        </w:r>
+        <w:r>
+          <w:rPr>
+            <w:rStyle w:val="a5"/>
+            <w:rFonts w:ascii="Times New Roman" w:hAnsi="Times New Roman"/>
+            <w:b/>
+            <w:noProof/>
+            <w:sz w:val="32"/>
+          </w:rPr>
+          <w:t>-</w:t>
+        </w:r>
+        <w:r>
+          <w:rPr>
+            <w:rStyle w:val="a5"/>
+            <w:rFonts w:ascii="Times New Roman" w:hAnsi="Times New Roman"/>
+            <w:b/>
+            <w:noProof/>
+            <w:sz w:val="32"/>
+            <w:lang w:val="en-US"/>
+          </w:rPr>
+          <w:t>tree</w:t>
+        </w:r>
+        <w:r>
+          <w:rPr>
+            <w:rFonts w:ascii="Times New Roman" w:hAnsi="Times New Roman"/>
+            <w:noProof/>
+            <w:webHidden/>
+            <w:sz w:val="32"/>
+          </w:rPr>
+          <w:tab/>
+        </w:r>
+        <w:r>
+          <w:rPr>
+            <w:rFonts w:ascii="Times New Roman" w:hAnsi="Times New Roman"/>
+            <w:noProof/>
+            <w:webHidden/>
+            <w:sz w:val="32"/>
+          </w:rPr>
+          <w:fldChar w:fldCharType="begin"/>
+        </w:r>
+        <w:r>
+          <w:rPr>
+            <w:rFonts w:ascii="Times New Roman" w:hAnsi="Times New Roman"/>
+            <w:noProof/>
+            <w:webHidden/>
+            <w:sz w:val="32"/>
+          </w:rPr>
+          <w:instrText xml:space="preserve"> PAGEREF _Toc87396542 \h </w:instrText>
+        </w:r>
+        <w:r>
+          <w:rPr>
+            <w:rFonts w:ascii="Times New Roman" w:hAnsi="Times New Roman"/>
+            <w:noProof/>
+            <w:webHidden/>
+            <w:sz w:val="32"/>
+          </w:rPr>
+        </w:r>
+        <w:r>
+          <w:rPr>
+            <w:rFonts w:ascii="Times New Roman" w:hAnsi="Times New Roman"/>
+            <w:noProof/>
+            <w:webHidden/>
+            <w:sz w:val="32"/>
+          </w:rPr>
+          <w:fldChar w:fldCharType="separate"/>
+        </w:r>
+        <w:r>
+          <w:rPr>
+            <w:rFonts w:ascii="Times New Roman" w:hAnsi="Times New Roman"/>
+            <w:noProof/>
+            <w:webHidden/>
+            <w:sz w:val="32"/>
+          </w:rPr>
+          <w:t>15</w:t>
+        </w:r>
+        <w:r>
+          <w:rPr>
+            <w:rFonts w:ascii="Times New Roman" w:hAnsi="Times New Roman"/>
+            <w:noProof/>
+            <w:webHidden/>
+            <w:sz w:val="32"/>
+          </w:rPr>
+          <w:fldChar w:fldCharType="end"/>
+        </w:r>
+      </w:hyperlink>
+    </w:p>
+    <w:p>
+      <w:pPr>
+        <w:pStyle w:val="31"/>
+        <w:rPr>
+          <w:rFonts w:ascii="Times New Roman" w:hAnsi="Times New Roman"/>
+          <w:noProof/>
+          <w:sz w:val="32"/>
+        </w:rPr>
+      </w:pPr>
+      <w:hyperlink w:anchor="_Toc87396543" w:history="1">
+        <w:r>
+          <w:rPr>
+            <w:rStyle w:val="a5"/>
+            <w:rFonts w:ascii="Times New Roman" w:hAnsi="Times New Roman"/>
+            <w:b/>
+            <w:noProof/>
+            <w:sz w:val="32"/>
           </w:rPr>
           <w:t>Заключение</w:t>
         </w:r>
@@ -1399,7 +1505,6 @@
             <w:noProof/>
             <w:webHidden/>
             <w:sz w:val="32"/>
-            <w:szCs w:val="32"/>
           </w:rPr>
           <w:tab/>
         </w:r>
@@ -1409,7 +1514,6 @@
             <w:noProof/>
             <w:webHidden/>
             <w:sz w:val="32"/>
-            <w:szCs w:val="32"/>
           </w:rPr>
           <w:fldChar w:fldCharType="begin"/>
         </w:r>
@@ -1419,9 +1523,8 @@
             <w:noProof/>
             <w:webHidden/>
             <w:sz w:val="32"/>
-            <w:szCs w:val="32"/>
           </w:rPr>
-          <w:instrText xml:space="preserve"> PAGEREF _Toc87331527 \h </w:instrText>
+          <w:instrText xml:space="preserve"> PAGEREF _Toc87396543 \h </w:instrText>
         </w:r>
         <w:r>
           <w:rPr>
@@ -1429,7 +1532,6 @@
             <w:noProof/>
             <w:webHidden/>
             <w:sz w:val="32"/>
-            <w:szCs w:val="32"/>
           </w:rPr>
         </w:r>
         <w:r>
@@ -1438,7 +1540,6 @@
             <w:noProof/>
             <w:webHidden/>
             <w:sz w:val="32"/>
-            <w:szCs w:val="32"/>
           </w:rPr>
           <w:fldChar w:fldCharType="separate"/>
         </w:r>
@@ -1448,9 +1549,8 @@
             <w:noProof/>
             <w:webHidden/>
             <w:sz w:val="32"/>
-            <w:szCs w:val="32"/>
           </w:rPr>
-          <w:t>14</w:t>
+          <w:t>16</w:t>
         </w:r>
         <w:r>
           <w:rPr>
@@ -1458,7 +1558,6 @@
             <w:noProof/>
             <w:webHidden/>
             <w:sz w:val="32"/>
-            <w:szCs w:val="32"/>
           </w:rPr>
           <w:fldChar w:fldCharType="end"/>
         </w:r>
@@ -1471,10 +1570,9 @@
           <w:rFonts w:ascii="Times New Roman" w:hAnsi="Times New Roman"/>
           <w:noProof/>
           <w:sz w:val="32"/>
-          <w:szCs w:val="32"/>
-        </w:rPr>
-      </w:pPr>
-      <w:hyperlink w:anchor="_Toc87331528" w:history="1">
+        </w:rPr>
+      </w:pPr>
+      <w:hyperlink w:anchor="_Toc87396544" w:history="1">
         <w:r>
           <w:rPr>
             <w:rStyle w:val="a5"/>
@@ -1482,7 +1580,6 @@
             <w:b/>
             <w:noProof/>
             <w:sz w:val="32"/>
-            <w:szCs w:val="32"/>
           </w:rPr>
           <w:t>Список используемых источников</w:t>
         </w:r>
@@ -1492,7 +1589,6 @@
             <w:noProof/>
             <w:webHidden/>
             <w:sz w:val="32"/>
-            <w:szCs w:val="32"/>
           </w:rPr>
           <w:tab/>
         </w:r>
@@ -1502,7 +1598,6 @@
             <w:noProof/>
             <w:webHidden/>
             <w:sz w:val="32"/>
-            <w:szCs w:val="32"/>
           </w:rPr>
           <w:fldChar w:fldCharType="begin"/>
         </w:r>
@@ -1512,9 +1607,8 @@
             <w:noProof/>
             <w:webHidden/>
             <w:sz w:val="32"/>
-            <w:szCs w:val="32"/>
           </w:rPr>
-          <w:instrText xml:space="preserve"> PAGEREF _Toc87331528 \h </w:instrText>
+          <w:instrText xml:space="preserve"> PAGEREF _Toc87396544 \h </w:instrText>
         </w:r>
         <w:r>
           <w:rPr>
@@ -1522,7 +1616,6 @@
             <w:noProof/>
             <w:webHidden/>
             <w:sz w:val="32"/>
-            <w:szCs w:val="32"/>
           </w:rPr>
         </w:r>
         <w:r>
@@ -1531,7 +1624,6 @@
             <w:noProof/>
             <w:webHidden/>
             <w:sz w:val="32"/>
-            <w:szCs w:val="32"/>
           </w:rPr>
           <w:fldChar w:fldCharType="separate"/>
         </w:r>
@@ -1541,9 +1633,8 @@
             <w:noProof/>
             <w:webHidden/>
             <w:sz w:val="32"/>
-            <w:szCs w:val="32"/>
           </w:rPr>
-          <w:t>16</w:t>
+          <w:t>17</w:t>
         </w:r>
         <w:r>
           <w:rPr>
@@ -1551,7 +1642,6 @@
             <w:noProof/>
             <w:webHidden/>
             <w:sz w:val="32"/>
-            <w:szCs w:val="32"/>
           </w:rPr>
           <w:fldChar w:fldCharType="end"/>
         </w:r>
@@ -1564,10 +1654,9 @@
           <w:rFonts w:ascii="Times New Roman" w:hAnsi="Times New Roman"/>
           <w:noProof/>
           <w:sz w:val="32"/>
-          <w:szCs w:val="32"/>
-        </w:rPr>
-      </w:pPr>
-      <w:hyperlink w:anchor="_Toc87331529" w:history="1">
+        </w:rPr>
+      </w:pPr>
+      <w:hyperlink w:anchor="_Toc87396545" w:history="1">
         <w:r>
           <w:rPr>
             <w:rStyle w:val="a5"/>
@@ -1575,7 +1664,6 @@
             <w:b/>
             <w:noProof/>
             <w:sz w:val="32"/>
-            <w:szCs w:val="32"/>
           </w:rPr>
           <w:t>Листинг программы</w:t>
         </w:r>
@@ -1585,7 +1673,6 @@
             <w:noProof/>
             <w:webHidden/>
             <w:sz w:val="32"/>
-            <w:szCs w:val="32"/>
           </w:rPr>
           <w:tab/>
         </w:r>
@@ -1595,7 +1682,6 @@
             <w:noProof/>
             <w:webHidden/>
             <w:sz w:val="32"/>
-            <w:szCs w:val="32"/>
           </w:rPr>
           <w:fldChar w:fldCharType="begin"/>
         </w:r>
@@ -1605,9 +1691,8 @@
             <w:noProof/>
             <w:webHidden/>
             <w:sz w:val="32"/>
-            <w:szCs w:val="32"/>
           </w:rPr>
-          <w:instrText xml:space="preserve"> PAGEREF _Toc87331529 \h </w:instrText>
+          <w:instrText xml:space="preserve"> PAGEREF _Toc87396545 \h </w:instrText>
         </w:r>
         <w:r>
           <w:rPr>
@@ -1615,7 +1700,6 @@
             <w:noProof/>
             <w:webHidden/>
             <w:sz w:val="32"/>
-            <w:szCs w:val="32"/>
           </w:rPr>
         </w:r>
         <w:r>
@@ -1624,7 +1708,6 @@
             <w:noProof/>
             <w:webHidden/>
             <w:sz w:val="32"/>
-            <w:szCs w:val="32"/>
           </w:rPr>
           <w:fldChar w:fldCharType="separate"/>
         </w:r>
@@ -1634,9 +1717,8 @@
             <w:noProof/>
             <w:webHidden/>
             <w:sz w:val="32"/>
-            <w:szCs w:val="32"/>
           </w:rPr>
-          <w:t>17</w:t>
+          <w:t>18</w:t>
         </w:r>
         <w:r>
           <w:rPr>
@@ -1644,7 +1726,6 @@
             <w:noProof/>
             <w:webHidden/>
             <w:sz w:val="32"/>
-            <w:szCs w:val="32"/>
           </w:rPr>
           <w:fldChar w:fldCharType="end"/>
         </w:r>
@@ -1695,7 +1776,7 @@
         </w:rPr>
       </w:pPr>
       <w:bookmarkStart w:id="0" w:name="_Toc87330751"/>
-      <w:bookmarkStart w:id="1" w:name="_Toc87331522"/>
+      <w:bookmarkStart w:id="1" w:name="_Toc87396537"/>
       <w:r>
         <w:rPr>
           <w:rFonts w:ascii="Times New Roman" w:hAnsi="Times New Roman" w:cs="Times New Roman"/>
@@ -2387,7 +2468,7 @@
         </w:rPr>
       </w:pPr>
       <w:bookmarkStart w:id="2" w:name="_Toc87330752"/>
-      <w:bookmarkStart w:id="3" w:name="_Toc87331523"/>
+      <w:bookmarkStart w:id="3" w:name="_Toc87396538"/>
       <w:r>
         <w:rPr>
           <w:rFonts w:ascii="Times New Roman" w:hAnsi="Times New Roman" w:cs="Times New Roman"/>
@@ -3073,7 +3154,7 @@
         </w:rPr>
       </w:pPr>
       <w:bookmarkStart w:id="4" w:name="_Toc87330753"/>
-      <w:bookmarkStart w:id="5" w:name="_Toc87331524"/>
+      <w:bookmarkStart w:id="5" w:name="_Toc87396539"/>
       <w:r>
         <w:rPr>
           <w:rFonts w:ascii="Times New Roman" w:eastAsia="Times New Roman" w:hAnsi="Times New Roman" w:cs="Times New Roman"/>
@@ -3874,7 +3955,7 @@
                     <a:blip r:embed="rId8" cstate="print">
                       <a:extLst>
                         <a:ext uri="{28A0092B-C50C-407E-A947-70E740481C1C}">
-                          <a14:useLocalDpi xmlns="" xmlns:wpc="http://schemas.microsoft.com/office/word/2010/wordprocessingCanvas" xmlns:cx="http://schemas.microsoft.com/office/drawing/2014/chartex" xmlns:mc="http://schemas.openxmlformats.org/markup-compatibility/2006" xmlns:o="urn:schemas-microsoft-com:office:office" xmlns:v="urn:schemas-microsoft-com:vml" xmlns:wp14="http://schemas.microsoft.com/office/word/2010/wordprocessingDrawing" xmlns:w10="urn:schemas-microsoft-com:office:word" xmlns:w="http://schemas.openxmlformats.org/wordprocessingml/2006/main" xmlns:w14="http://schemas.microsoft.com/office/word/2010/wordml" xmlns:w15="http://schemas.microsoft.com/office/word/2012/wordml" xmlns:w16se="http://schemas.microsoft.com/office/word/2015/wordml/symex" xmlns:wpg="http://schemas.microsoft.com/office/word/2010/wordprocessingGroup" xmlns:wpi="http://schemas.microsoft.com/office/word/2010/wordprocessingInk" xmlns:wps="http://schemas.microsoft.com/office/word/2010/wordprocessingShape" xmlns:a14="http://schemas.microsoft.com/office/drawing/2010/main" val="0"/>
+                          <a14:useLocalDpi xmlns:a14="http://schemas.microsoft.com/office/drawing/2010/main" xmlns:wps="http://schemas.microsoft.com/office/word/2010/wordprocessingShape" xmlns:wpi="http://schemas.microsoft.com/office/word/2010/wordprocessingInk" xmlns:wpg="http://schemas.microsoft.com/office/word/2010/wordprocessingGroup" xmlns:w16se="http://schemas.microsoft.com/office/word/2015/wordml/symex" xmlns:w15="http://schemas.microsoft.com/office/word/2012/wordml" xmlns:w14="http://schemas.microsoft.com/office/word/2010/wordml" xmlns:w="http://schemas.openxmlformats.org/wordprocessingml/2006/main" xmlns:w10="urn:schemas-microsoft-com:office:word" xmlns:wp14="http://schemas.microsoft.com/office/word/2010/wordprocessingDrawing" xmlns:v="urn:schemas-microsoft-com:vml" xmlns:o="urn:schemas-microsoft-com:office:office" xmlns:mc="http://schemas.openxmlformats.org/markup-compatibility/2006" xmlns:cx="http://schemas.microsoft.com/office/drawing/2014/chartex" xmlns:wpc="http://schemas.microsoft.com/office/word/2010/wordprocessingCanvas" xmlns="" val="0"/>
                         </a:ext>
                       </a:extLst>
                     </a:blip>
@@ -5060,7 +5141,7 @@
                     <a:blip r:embed="rId9" cstate="print">
                       <a:extLst>
                         <a:ext uri="{28A0092B-C50C-407E-A947-70E740481C1C}">
-                          <a14:useLocalDpi xmlns="" xmlns:wpc="http://schemas.microsoft.com/office/word/2010/wordprocessingCanvas" xmlns:cx="http://schemas.microsoft.com/office/drawing/2014/chartex" xmlns:mc="http://schemas.openxmlformats.org/markup-compatibility/2006" xmlns:o="urn:schemas-microsoft-com:office:office" xmlns:v="urn:schemas-microsoft-com:vml" xmlns:wp14="http://schemas.microsoft.com/office/word/2010/wordprocessingDrawing" xmlns:w10="urn:schemas-microsoft-com:office:word" xmlns:w="http://schemas.openxmlformats.org/wordprocessingml/2006/main" xmlns:w14="http://schemas.microsoft.com/office/word/2010/wordml" xmlns:w15="http://schemas.microsoft.com/office/word/2012/wordml" xmlns:w16se="http://schemas.microsoft.com/office/word/2015/wordml/symex" xmlns:wpg="http://schemas.microsoft.com/office/word/2010/wordprocessingGroup" xmlns:wpi="http://schemas.microsoft.com/office/word/2010/wordprocessingInk" xmlns:wps="http://schemas.microsoft.com/office/word/2010/wordprocessingShape" xmlns:a14="http://schemas.microsoft.com/office/drawing/2010/main" val="0"/>
+                          <a14:useLocalDpi xmlns:a14="http://schemas.microsoft.com/office/drawing/2010/main" xmlns:wps="http://schemas.microsoft.com/office/word/2010/wordprocessingShape" xmlns:wpi="http://schemas.microsoft.com/office/word/2010/wordprocessingInk" xmlns:wpg="http://schemas.microsoft.com/office/word/2010/wordprocessingGroup" xmlns:w16se="http://schemas.microsoft.com/office/word/2015/wordml/symex" xmlns:w15="http://schemas.microsoft.com/office/word/2012/wordml" xmlns:w14="http://schemas.microsoft.com/office/word/2010/wordml" xmlns:w="http://schemas.openxmlformats.org/wordprocessingml/2006/main" xmlns:w10="urn:schemas-microsoft-com:office:word" xmlns:wp14="http://schemas.microsoft.com/office/word/2010/wordprocessingDrawing" xmlns:v="urn:schemas-microsoft-com:vml" xmlns:o="urn:schemas-microsoft-com:office:office" xmlns:mc="http://schemas.openxmlformats.org/markup-compatibility/2006" xmlns:cx="http://schemas.microsoft.com/office/drawing/2014/chartex" xmlns:wpc="http://schemas.microsoft.com/office/word/2010/wordprocessingCanvas" xmlns="" val="0"/>
                         </a:ext>
                       </a:extLst>
                     </a:blip>
@@ -15300,7 +15381,7 @@
         </w:rPr>
       </w:pPr>
       <w:bookmarkStart w:id="13" w:name="_Toc87330761"/>
-      <w:bookmarkStart w:id="14" w:name="_Toc87331525"/>
+      <w:bookmarkStart w:id="14" w:name="_Toc87396540"/>
       <w:r>
         <w:rPr>
           <w:rFonts w:ascii="Times New Roman" w:hAnsi="Times New Roman" w:cs="Times New Roman"/>
@@ -15529,7 +15610,7 @@
                     <a:blip r:embed="rId10" cstate="print">
                       <a:extLst>
                         <a:ext uri="{28A0092B-C50C-407E-A947-70E740481C1C}">
-                          <a14:useLocalDpi xmlns="" xmlns:wpc="http://schemas.microsoft.com/office/word/2010/wordprocessingCanvas" xmlns:cx="http://schemas.microsoft.com/office/drawing/2014/chartex" xmlns:mc="http://schemas.openxmlformats.org/markup-compatibility/2006" xmlns:o="urn:schemas-microsoft-com:office:office" xmlns:v="urn:schemas-microsoft-com:vml" xmlns:wp14="http://schemas.microsoft.com/office/word/2010/wordprocessingDrawing" xmlns:w10="urn:schemas-microsoft-com:office:word" xmlns:w="http://schemas.openxmlformats.org/wordprocessingml/2006/main" xmlns:w14="http://schemas.microsoft.com/office/word/2010/wordml" xmlns:w15="http://schemas.microsoft.com/office/word/2012/wordml" xmlns:w16se="http://schemas.microsoft.com/office/word/2015/wordml/symex" xmlns:wpg="http://schemas.microsoft.com/office/word/2010/wordprocessingGroup" xmlns:wpi="http://schemas.microsoft.com/office/word/2010/wordprocessingInk" xmlns:wps="http://schemas.microsoft.com/office/word/2010/wordprocessingShape" xmlns:a14="http://schemas.microsoft.com/office/drawing/2010/main" val="0"/>
+                          <a14:useLocalDpi xmlns:a14="http://schemas.microsoft.com/office/drawing/2010/main" xmlns:wps="http://schemas.microsoft.com/office/word/2010/wordprocessingShape" xmlns:wpi="http://schemas.microsoft.com/office/word/2010/wordprocessingInk" xmlns:wpg="http://schemas.microsoft.com/office/word/2010/wordprocessingGroup" xmlns:w16se="http://schemas.microsoft.com/office/word/2015/wordml/symex" xmlns:w15="http://schemas.microsoft.com/office/word/2012/wordml" xmlns:w14="http://schemas.microsoft.com/office/word/2010/wordml" xmlns:w="http://schemas.openxmlformats.org/wordprocessingml/2006/main" xmlns:w10="urn:schemas-microsoft-com:office:word" xmlns:wp14="http://schemas.microsoft.com/office/word/2010/wordprocessingDrawing" xmlns:v="urn:schemas-microsoft-com:vml" xmlns:o="urn:schemas-microsoft-com:office:office" xmlns:mc="http://schemas.openxmlformats.org/markup-compatibility/2006" xmlns:cx="http://schemas.microsoft.com/office/drawing/2014/chartex" xmlns:wpc="http://schemas.microsoft.com/office/word/2010/wordprocessingCanvas" xmlns="" val="0"/>
                         </a:ext>
                       </a:extLst>
                     </a:blip>
@@ -15625,7 +15706,7 @@
                     <a:blip r:embed="rId11" cstate="print">
                       <a:extLst>
                         <a:ext uri="{28A0092B-C50C-407E-A947-70E740481C1C}">
-                          <a14:useLocalDpi xmlns="" xmlns:wpc="http://schemas.microsoft.com/office/word/2010/wordprocessingCanvas" xmlns:cx="http://schemas.microsoft.com/office/drawing/2014/chartex" xmlns:mc="http://schemas.openxmlformats.org/markup-compatibility/2006" xmlns:o="urn:schemas-microsoft-com:office:office" xmlns:v="urn:schemas-microsoft-com:vml" xmlns:wp14="http://schemas.microsoft.com/office/word/2010/wordprocessingDrawing" xmlns:w10="urn:schemas-microsoft-com:office:word" xmlns:w="http://schemas.openxmlformats.org/wordprocessingml/2006/main" xmlns:w14="http://schemas.microsoft.com/office/word/2010/wordml" xmlns:w15="http://schemas.microsoft.com/office/word/2012/wordml" xmlns:w16se="http://schemas.microsoft.com/office/word/2015/wordml/symex" xmlns:wpg="http://schemas.microsoft.com/office/word/2010/wordprocessingGroup" xmlns:wpi="http://schemas.microsoft.com/office/word/2010/wordprocessingInk" xmlns:wps="http://schemas.microsoft.com/office/word/2010/wordprocessingShape" xmlns:a14="http://schemas.microsoft.com/office/drawing/2010/main" val="0"/>
+                          <a14:useLocalDpi xmlns:a14="http://schemas.microsoft.com/office/drawing/2010/main" xmlns:wps="http://schemas.microsoft.com/office/word/2010/wordprocessingShape" xmlns:wpi="http://schemas.microsoft.com/office/word/2010/wordprocessingInk" xmlns:wpg="http://schemas.microsoft.com/office/word/2010/wordprocessingGroup" xmlns:w16se="http://schemas.microsoft.com/office/word/2015/wordml/symex" xmlns:w15="http://schemas.microsoft.com/office/word/2012/wordml" xmlns:w14="http://schemas.microsoft.com/office/word/2010/wordml" xmlns:w="http://schemas.openxmlformats.org/wordprocessingml/2006/main" xmlns:w10="urn:schemas-microsoft-com:office:word" xmlns:wp14="http://schemas.microsoft.com/office/word/2010/wordprocessingDrawing" xmlns:v="urn:schemas-microsoft-com:vml" xmlns:o="urn:schemas-microsoft-com:office:office" xmlns:mc="http://schemas.openxmlformats.org/markup-compatibility/2006" xmlns:cx="http://schemas.microsoft.com/office/drawing/2014/chartex" xmlns:wpc="http://schemas.microsoft.com/office/word/2010/wordprocessingCanvas" xmlns="" val="0"/>
                         </a:ext>
                       </a:extLst>
                     </a:blip>
@@ -15750,7 +15831,7 @@
                     <a:blip r:embed="rId12" cstate="print">
                       <a:extLst>
                         <a:ext uri="{28A0092B-C50C-407E-A947-70E740481C1C}">
-                          <a14:useLocalDpi xmlns="" xmlns:wpc="http://schemas.microsoft.com/office/word/2010/wordprocessingCanvas" xmlns:cx="http://schemas.microsoft.com/office/drawing/2014/chartex" xmlns:mc="http://schemas.openxmlformats.org/markup-compatibility/2006" xmlns:o="urn:schemas-microsoft-com:office:office" xmlns:v="urn:schemas-microsoft-com:vml" xmlns:wp14="http://schemas.microsoft.com/office/word/2010/wordprocessingDrawing" xmlns:w10="urn:schemas-microsoft-com:office:word" xmlns:w="http://schemas.openxmlformats.org/wordprocessingml/2006/main" xmlns:w14="http://schemas.microsoft.com/office/word/2010/wordml" xmlns:w15="http://schemas.microsoft.com/office/word/2012/wordml" xmlns:w16se="http://schemas.microsoft.com/office/word/2015/wordml/symex" xmlns:wpg="http://schemas.microsoft.com/office/word/2010/wordprocessingGroup" xmlns:wpi="http://schemas.microsoft.com/office/word/2010/wordprocessingInk" xmlns:wps="http://schemas.microsoft.com/office/word/2010/wordprocessingShape" xmlns:a14="http://schemas.microsoft.com/office/drawing/2010/main" val="0"/>
+                          <a14:useLocalDpi xmlns:a14="http://schemas.microsoft.com/office/drawing/2010/main" xmlns:wps="http://schemas.microsoft.com/office/word/2010/wordprocessingShape" xmlns:wpi="http://schemas.microsoft.com/office/word/2010/wordprocessingInk" xmlns:wpg="http://schemas.microsoft.com/office/word/2010/wordprocessingGroup" xmlns:w16se="http://schemas.microsoft.com/office/word/2015/wordml/symex" xmlns:w15="http://schemas.microsoft.com/office/word/2012/wordml" xmlns:w14="http://schemas.microsoft.com/office/word/2010/wordml" xmlns:w="http://schemas.openxmlformats.org/wordprocessingml/2006/main" xmlns:w10="urn:schemas-microsoft-com:office:word" xmlns:wp14="http://schemas.microsoft.com/office/word/2010/wordprocessingDrawing" xmlns:v="urn:schemas-microsoft-com:vml" xmlns:o="urn:schemas-microsoft-com:office:office" xmlns:mc="http://schemas.openxmlformats.org/markup-compatibility/2006" xmlns:cx="http://schemas.microsoft.com/office/drawing/2014/chartex" xmlns:wpc="http://schemas.microsoft.com/office/word/2010/wordprocessingCanvas" xmlns="" val="0"/>
                         </a:ext>
                       </a:extLst>
                     </a:blip>
@@ -16460,7 +16541,7 @@
       </w:pPr>
       <w:bookmarkStart w:id="15" w:name="_Toc58887947"/>
       <w:bookmarkStart w:id="16" w:name="_Toc87330762"/>
-      <w:bookmarkStart w:id="17" w:name="_Toc87331526"/>
+      <w:bookmarkStart w:id="17" w:name="_Toc87396541"/>
       <w:r>
         <w:rPr>
           <w:rFonts w:ascii="Times New Roman" w:hAnsi="Times New Roman" w:cs="Times New Roman"/>
@@ -17949,11 +18030,10 @@
           <w:color w:val="000000" w:themeColor="text1"/>
           <w:sz w:val="44"/>
           <w:szCs w:val="44"/>
-          <w:lang w:val="en-US"/>
         </w:rPr>
       </w:pPr>
       <w:bookmarkStart w:id="18" w:name="_Toc87330764"/>
-      <w:bookmarkStart w:id="19" w:name="_Toc87331527"/>
+      <w:bookmarkStart w:id="19" w:name="_Toc87396542"/>
       <w:r>
         <w:rPr>
           <w:rFonts w:ascii="Times New Roman" w:hAnsi="Times New Roman" w:cs="Times New Roman"/>
@@ -18039,6 +18119,7 @@
         </w:rPr>
         <w:t>tree</w:t>
       </w:r>
+      <w:bookmarkEnd w:id="19"/>
       <w:r>
         <w:rPr>
           <w:rFonts w:ascii="Times New Roman" w:hAnsi="Times New Roman" w:cs="Times New Roman"/>
@@ -18052,23 +18133,34 @@
     </w:p>
     <w:p>
       <w:pPr>
-        <w:pStyle w:val="1"/>
+        <w:pStyle w:val="2"/>
         <w:jc w:val="center"/>
         <w:rPr>
           <w:rFonts w:ascii="Times New Roman" w:hAnsi="Times New Roman" w:cs="Times New Roman"/>
           <w:b/>
           <w:color w:val="000000" w:themeColor="text1"/>
           <w:sz w:val="36"/>
-          <w:szCs w:val="44"/>
-        </w:rPr>
-      </w:pPr>
-      <w:r>
+          <w:lang w:val="en-US"/>
+        </w:rPr>
+      </w:pPr>
+    </w:p>
+    <w:p>
+      <w:pPr>
+        <w:pStyle w:val="2"/>
+        <w:jc w:val="center"/>
         <w:rPr>
           <w:rFonts w:ascii="Times New Roman" w:hAnsi="Times New Roman" w:cs="Times New Roman"/>
           <w:b/>
           <w:color w:val="000000" w:themeColor="text1"/>
           <w:sz w:val="36"/>
-          <w:szCs w:val="44"/>
+        </w:rPr>
+      </w:pPr>
+      <w:r>
+        <w:rPr>
+          <w:rFonts w:ascii="Times New Roman" w:hAnsi="Times New Roman" w:cs="Times New Roman"/>
+          <w:b/>
+          <w:color w:val="000000" w:themeColor="text1"/>
+          <w:sz w:val="36"/>
         </w:rPr>
         <w:t>(на упорядоченных данных)</w:t>
       </w:r>
@@ -19559,13 +19651,6 @@
     </w:p>
     <w:p>
       <w:pPr>
-        <w:rPr>
-          <w:lang w:eastAsia="ru-RU"/>
-        </w:rPr>
-      </w:pPr>
-    </w:p>
-    <w:p>
-      <w:pPr>
         <w:pStyle w:val="1"/>
         <w:jc w:val="center"/>
         <w:rPr>
@@ -19576,6 +19661,7 @@
           <w:szCs w:val="44"/>
         </w:rPr>
       </w:pPr>
+      <w:bookmarkStart w:id="20" w:name="_Toc87396543"/>
       <w:r>
         <w:rPr>
           <w:rFonts w:ascii="Times New Roman" w:hAnsi="Times New Roman" w:cs="Times New Roman"/>
@@ -19588,7 +19674,7 @@
         <w:t>Заключение</w:t>
       </w:r>
       <w:bookmarkEnd w:id="18"/>
-      <w:bookmarkEnd w:id="19"/>
+      <w:bookmarkEnd w:id="20"/>
     </w:p>
     <w:p>
       <w:pPr>
@@ -20329,8 +20415,8 @@
           <w:szCs w:val="44"/>
         </w:rPr>
       </w:pPr>
-      <w:bookmarkStart w:id="20" w:name="_Toc87330765"/>
-      <w:bookmarkStart w:id="21" w:name="_Toc87331528"/>
+      <w:bookmarkStart w:id="21" w:name="_Toc87330765"/>
+      <w:bookmarkStart w:id="22" w:name="_Toc87396544"/>
       <w:r>
         <w:rPr>
           <w:rFonts w:ascii="Times New Roman" w:hAnsi="Times New Roman" w:cs="Times New Roman"/>
@@ -20342,8 +20428,8 @@
         <w:lastRenderedPageBreak/>
         <w:t>Список используемых источников</w:t>
       </w:r>
-      <w:bookmarkEnd w:id="20"/>
       <w:bookmarkEnd w:id="21"/>
+      <w:bookmarkEnd w:id="22"/>
     </w:p>
     <w:p>
       <w:pPr>
@@ -21048,8 +21134,8 @@
           <w:szCs w:val="44"/>
         </w:rPr>
       </w:pPr>
-      <w:bookmarkStart w:id="22" w:name="_Toc87330766"/>
-      <w:bookmarkStart w:id="23" w:name="_Toc87331529"/>
+      <w:bookmarkStart w:id="23" w:name="_Toc87330766"/>
+      <w:bookmarkStart w:id="24" w:name="_Toc87396545"/>
       <w:r>
         <w:rPr>
           <w:rFonts w:ascii="Times New Roman" w:hAnsi="Times New Roman" w:cs="Times New Roman"/>
@@ -21071,8 +21157,8 @@
         </w:rPr>
         <w:t xml:space="preserve"> программы</w:t>
       </w:r>
-      <w:bookmarkEnd w:id="22"/>
       <w:bookmarkEnd w:id="23"/>
+      <w:bookmarkEnd w:id="24"/>
     </w:p>
     <w:p>
       <w:pPr>
@@ -43155,7 +43241,7 @@
             <w:rPr>
               <w:noProof/>
             </w:rPr>
-            <w:t>22</w:t>
+            <w:t>16</w:t>
           </w:r>
         </w:fldSimple>
       </w:p>
@@ -45354,7 +45440,7 @@
   <a:extraClrSchemeLst/>
   <a:extLst>
     <a:ext uri="{05A4C25C-085E-4340-85A3-A5531E510DB2}">
-      <thm15:themeFamily xmlns="" xmlns:thm15="http://schemas.microsoft.com/office/thememl/2012/main" name="Office Theme" id="{62F939B6-93AF-4DB8-9C6B-D6C7DFDC589F}" vid="{4A3C46E8-61CC-4603-A589-7422A47A8E4A}"/>
+      <thm15:themeFamily xmlns:thm15="http://schemas.microsoft.com/office/thememl/2012/main" xmlns="" name="Office Theme" id="{62F939B6-93AF-4DB8-9C6B-D6C7DFDC589F}" vid="{4A3C46E8-61CC-4603-A589-7422A47A8E4A}"/>
     </a:ext>
   </a:extLst>
 </a:theme>
@@ -45365,7 +45451,7 @@
 </file>
 
 <file path=customXml/itemProps1.xml><?xml version="1.0" encoding="utf-8"?>
-<ds:datastoreItem xmlns:ds="http://schemas.openxmlformats.org/officeDocument/2006/customXml" ds:itemID="{DEDBD3FB-5BCB-416C-9AC3-68E549B90B3F}">
+<ds:datastoreItem xmlns:ds="http://schemas.openxmlformats.org/officeDocument/2006/customXml" ds:itemID="{B30A66FC-B72A-4ECE-960B-67F37F33BCB3}">
   <ds:schemaRefs>
     <ds:schemaRef ds:uri="http://schemas.openxmlformats.org/officeDocument/2006/bibliography"/>
   </ds:schemaRefs>

</xml_diff>